<commit_message>
changed docx a bit
</commit_message>
<xml_diff>
--- a/Proiect Testare si Verificare.docx
+++ b/Proiect Testare si Verificare.docx
@@ -8301,6 +8301,7 @@
           <w:rFonts w:ascii="Cambria" w:hAnsi="Cambria" w:cstheme="minorHAnsi"/>
           <w:b/>
           <w:bCs/>
+          <w:noProof/>
           <w:sz w:val="32"/>
           <w:szCs w:val="32"/>
         </w:rPr>
@@ -8356,6 +8357,7 @@
           <w:rFonts w:ascii="Cambria" w:hAnsi="Cambria" w:cstheme="minorHAnsi"/>
           <w:b/>
           <w:bCs/>
+          <w:noProof/>
           <w:sz w:val="32"/>
           <w:szCs w:val="32"/>
         </w:rPr>
@@ -8663,50 +8665,25 @@
           <w:sz w:val="24"/>
           <w:szCs w:val="24"/>
         </w:rPr>
-        <w:t xml:space="preserve"> de </w:t>
-      </w:r>
-      <w:r>
-        <w:rPr>
-          <w:color w:val="000000"/>
-        </w:rPr>
-        <w:t xml:space="preserve"> </w:t>
-      </w:r>
-      <m:oMath>
-        <m:sSup>
-          <m:sSupPr>
-            <m:ctrlPr>
-              <w:rPr>
-                <w:rFonts w:ascii="Cambria Math" w:hAnsi="Cambria Math"/>
-                <w:i/>
-                <w:color w:val="000000"/>
-              </w:rPr>
-            </m:ctrlPr>
-          </m:sSupPr>
-          <m:e>
-            <m:r>
-              <w:rPr>
-                <w:rFonts w:ascii="Cambria Math" w:hAnsi="Cambria Math"/>
-                <w:color w:val="000000"/>
-              </w:rPr>
-              <m:t>2</m:t>
-            </m:r>
-          </m:e>
-          <m:sup>
-            <m:r>
-              <w:rPr>
-                <w:rFonts w:ascii="Cambria Math" w:hAnsi="Cambria Math"/>
-                <w:color w:val="000000"/>
-              </w:rPr>
-              <m:t>5</m:t>
-            </m:r>
-          </m:sup>
-        </m:sSup>
-      </m:oMath>
-      <w:r>
-        <w:rPr>
-          <w:color w:val="000000"/>
-        </w:rPr>
-        <w:t xml:space="preserve"> teste.</w:t>
+        <w:t xml:space="preserve"> </w:t>
+      </w:r>
+      <w:proofErr w:type="spellStart"/>
+      <w:r>
+        <w:rPr>
+          <w:rFonts w:ascii="Cambria" w:hAnsi="Cambria" w:cstheme="minorHAnsi"/>
+          <w:sz w:val="24"/>
+          <w:szCs w:val="24"/>
+        </w:rPr>
+        <w:t>destul</w:t>
+      </w:r>
+      <w:proofErr w:type="spellEnd"/>
+      <w:r>
+        <w:rPr>
+          <w:rFonts w:ascii="Cambria" w:hAnsi="Cambria" w:cstheme="minorHAnsi"/>
+          <w:sz w:val="24"/>
+          <w:szCs w:val="24"/>
+        </w:rPr>
+        <w:t xml:space="preserve"> de mare de teste.</w:t>
       </w:r>
     </w:p>
     <w:p>
@@ -8789,6 +8766,7 @@
           <w:rFonts w:ascii="Cambria" w:hAnsi="Cambria" w:cstheme="minorHAnsi"/>
           <w:b/>
           <w:bCs/>
+          <w:noProof/>
           <w:sz w:val="32"/>
           <w:szCs w:val="32"/>
         </w:rPr>
@@ -9155,6 +9133,7 @@
       <w:r>
         <w:rPr>
           <w:rFonts w:ascii="Cambria" w:hAnsi="Cambria" w:cstheme="minorHAnsi"/>
+          <w:noProof/>
           <w:sz w:val="24"/>
           <w:szCs w:val="24"/>
         </w:rPr>
@@ -9210,6 +9189,7 @@
           <w:rFonts w:ascii="Cambria" w:hAnsi="Cambria" w:cstheme="minorHAnsi"/>
           <w:b/>
           <w:bCs/>
+          <w:noProof/>
           <w:sz w:val="32"/>
           <w:szCs w:val="32"/>
         </w:rPr>

</xml_diff>